<commit_message>
Added Test Stubs and Updated Enemy
Added the test runner and test stubs. Will work to complete as many as possible in final week. Also fixed the enemy combo timings, so that enemy does not mindlessly attack.
</commit_message>
<xml_diff>
--- a/Diagrams and Resources/Resource Documentation/Capstone Project Resources.docx
+++ b/Diagrams and Resources/Resource Documentation/Capstone Project Resources.docx
@@ -32,26 +32,11 @@
           <w:szCs w:val="24"/>
         </w:rPr>
       </w:pPr>
-    </w:p>
-    <w:p>
-      <w:pPr>
-        <w:rPr>
-          <w:rFonts w:ascii="Times New Roman" w:hAnsi="Times New Roman" w:cs="Times New Roman"/>
-          <w:b/>
-          <w:bCs/>
-          <w:sz w:val="24"/>
-          <w:szCs w:val="24"/>
-          <w:u w:val="single"/>
-        </w:rPr>
-      </w:pPr>
-      <w:r>
-        <w:rPr>
-          <w:rFonts w:ascii="Times New Roman" w:hAnsi="Times New Roman" w:cs="Times New Roman"/>
-          <w:b/>
-          <w:bCs/>
-          <w:sz w:val="24"/>
-          <w:szCs w:val="24"/>
-          <w:u w:val="single"/>
+      <w:r>
+        <w:rPr>
+          <w:rFonts w:ascii="Times New Roman" w:hAnsi="Times New Roman" w:cs="Times New Roman"/>
+          <w:sz w:val="24"/>
+          <w:szCs w:val="24"/>
         </w:rPr>
         <w:t>**-- Books --**</w:t>
       </w:r>
@@ -70,62 +55,100 @@
           <w:sz w:val="24"/>
           <w:szCs w:val="24"/>
         </w:rPr>
+        <w:t>------------------------------------------------------------</w:t>
+      </w:r>
+    </w:p>
+    <w:p>
+      <w:pPr>
+        <w:rPr>
+          <w:rFonts w:ascii="Times New Roman" w:hAnsi="Times New Roman" w:cs="Times New Roman"/>
+          <w:sz w:val="24"/>
+          <w:szCs w:val="24"/>
+        </w:rPr>
+      </w:pPr>
+      <w:r>
+        <w:rPr>
+          <w:rFonts w:ascii="Times New Roman" w:hAnsi="Times New Roman" w:cs="Times New Roman"/>
+          <w:sz w:val="24"/>
+          <w:szCs w:val="24"/>
+        </w:rPr>
         <w:t>Unity from Zero to Proficiency - Patrick Felicia</w:t>
       </w:r>
     </w:p>
     <w:p>
       <w:pPr>
-        <w:pStyle w:val="ListParagraph"/>
-        <w:numPr>
-          <w:ilvl w:val="0"/>
-          <w:numId w:val="4"/>
-        </w:numPr>
-        <w:rPr>
-          <w:rFonts w:ascii="Times New Roman" w:hAnsi="Times New Roman" w:cs="Times New Roman"/>
-          <w:sz w:val="24"/>
-          <w:szCs w:val="24"/>
-        </w:rPr>
-      </w:pPr>
-      <w:hyperlink r:id="rId5" w:history="1">
-        <w:r>
-          <w:rPr>
-            <w:rStyle w:val="Hyperlink"/>
-            <w:rFonts w:ascii="Times New Roman" w:hAnsi="Times New Roman" w:cs="Times New Roman"/>
-            <w:sz w:val="24"/>
-            <w:szCs w:val="24"/>
-          </w:rPr>
-          <w:t>http://learntocreategames.com/books/</w:t>
-        </w:r>
-      </w:hyperlink>
-    </w:p>
-    <w:p>
-      <w:pPr>
-        <w:rPr>
-          <w:rFonts w:ascii="Times New Roman" w:hAnsi="Times New Roman" w:cs="Times New Roman"/>
-          <w:sz w:val="24"/>
-          <w:szCs w:val="24"/>
-        </w:rPr>
-      </w:pPr>
-    </w:p>
-    <w:p>
-      <w:pPr>
-        <w:rPr>
-          <w:rFonts w:ascii="Times New Roman" w:hAnsi="Times New Roman" w:cs="Times New Roman"/>
-          <w:b/>
-          <w:bCs/>
-          <w:sz w:val="24"/>
-          <w:szCs w:val="24"/>
-          <w:u w:val="single"/>
-        </w:rPr>
-      </w:pPr>
-      <w:r>
-        <w:rPr>
-          <w:rFonts w:ascii="Times New Roman" w:hAnsi="Times New Roman" w:cs="Times New Roman"/>
-          <w:b/>
-          <w:bCs/>
-          <w:sz w:val="24"/>
-          <w:szCs w:val="24"/>
-          <w:u w:val="single"/>
+        <w:rPr>
+          <w:rFonts w:ascii="Times New Roman" w:hAnsi="Times New Roman" w:cs="Times New Roman"/>
+          <w:sz w:val="24"/>
+          <w:szCs w:val="24"/>
+        </w:rPr>
+      </w:pPr>
+      <w:r>
+        <w:rPr>
+          <w:rFonts w:ascii="Times New Roman" w:hAnsi="Times New Roman" w:cs="Times New Roman"/>
+          <w:sz w:val="24"/>
+          <w:szCs w:val="24"/>
+        </w:rPr>
+        <w:t>-</w:t>
+      </w:r>
+      <w:r>
+        <w:rPr>
+          <w:rFonts w:ascii="Times New Roman" w:hAnsi="Times New Roman" w:cs="Times New Roman"/>
+          <w:sz w:val="24"/>
+          <w:szCs w:val="24"/>
+        </w:rPr>
+        <w:tab/>
+        <w:t>http://learntocreategames.com/books/</w:t>
+      </w:r>
+    </w:p>
+    <w:p>
+      <w:pPr>
+        <w:rPr>
+          <w:rFonts w:ascii="Times New Roman" w:hAnsi="Times New Roman" w:cs="Times New Roman"/>
+          <w:sz w:val="24"/>
+          <w:szCs w:val="24"/>
+        </w:rPr>
+      </w:pPr>
+      <w:r>
+        <w:rPr>
+          <w:rFonts w:ascii="Times New Roman" w:hAnsi="Times New Roman" w:cs="Times New Roman"/>
+          <w:sz w:val="24"/>
+          <w:szCs w:val="24"/>
+        </w:rPr>
+        <w:t>------------------------------------------------------------</w:t>
+      </w:r>
+    </w:p>
+    <w:p>
+      <w:pPr>
+        <w:rPr>
+          <w:rFonts w:ascii="Times New Roman" w:hAnsi="Times New Roman" w:cs="Times New Roman"/>
+          <w:sz w:val="24"/>
+          <w:szCs w:val="24"/>
+        </w:rPr>
+      </w:pPr>
+    </w:p>
+    <w:p>
+      <w:pPr>
+        <w:rPr>
+          <w:rFonts w:ascii="Times New Roman" w:hAnsi="Times New Roman" w:cs="Times New Roman"/>
+          <w:sz w:val="24"/>
+          <w:szCs w:val="24"/>
+        </w:rPr>
+      </w:pPr>
+    </w:p>
+    <w:p>
+      <w:pPr>
+        <w:rPr>
+          <w:rFonts w:ascii="Times New Roman" w:hAnsi="Times New Roman" w:cs="Times New Roman"/>
+          <w:sz w:val="24"/>
+          <w:szCs w:val="24"/>
+        </w:rPr>
+      </w:pPr>
+      <w:r>
+        <w:rPr>
+          <w:rFonts w:ascii="Times New Roman" w:hAnsi="Times New Roman" w:cs="Times New Roman"/>
+          <w:sz w:val="24"/>
+          <w:szCs w:val="24"/>
         </w:rPr>
         <w:t>**-- Class --**</w:t>
       </w:r>
@@ -144,6 +167,23 @@
           <w:sz w:val="24"/>
           <w:szCs w:val="24"/>
         </w:rPr>
+        <w:t>------------------------------------------------------------</w:t>
+      </w:r>
+    </w:p>
+    <w:p>
+      <w:pPr>
+        <w:rPr>
+          <w:rFonts w:ascii="Times New Roman" w:hAnsi="Times New Roman" w:cs="Times New Roman"/>
+          <w:sz w:val="24"/>
+          <w:szCs w:val="24"/>
+        </w:rPr>
+      </w:pPr>
+      <w:r>
+        <w:rPr>
+          <w:rFonts w:ascii="Times New Roman" w:hAnsi="Times New Roman" w:cs="Times New Roman"/>
+          <w:sz w:val="24"/>
+          <w:szCs w:val="24"/>
+        </w:rPr>
         <w:t xml:space="preserve">Bekkerin </w:t>
       </w:r>
       <w:proofErr w:type="spellStart"/>
@@ -167,57 +207,78 @@
     </w:p>
     <w:p>
       <w:pPr>
-        <w:pStyle w:val="ListParagraph"/>
-        <w:numPr>
-          <w:ilvl w:val="0"/>
-          <w:numId w:val="3"/>
-        </w:numPr>
-        <w:rPr>
-          <w:rFonts w:ascii="Times New Roman" w:hAnsi="Times New Roman" w:cs="Times New Roman"/>
-          <w:sz w:val="24"/>
-          <w:szCs w:val="24"/>
-        </w:rPr>
-      </w:pPr>
-      <w:hyperlink r:id="rId6" w:history="1">
-        <w:r>
-          <w:rPr>
-            <w:rStyle w:val="Hyperlink"/>
-            <w:rFonts w:ascii="Times New Roman" w:hAnsi="Times New Roman" w:cs="Times New Roman"/>
-            <w:sz w:val="24"/>
-            <w:szCs w:val="24"/>
-          </w:rPr>
-          <w:t>https://github.com/bekkerin/Snippets</w:t>
-        </w:r>
-      </w:hyperlink>
-    </w:p>
-    <w:p>
-      <w:pPr>
-        <w:rPr>
-          <w:rFonts w:ascii="Times New Roman" w:hAnsi="Times New Roman" w:cs="Times New Roman"/>
-          <w:sz w:val="24"/>
-          <w:szCs w:val="24"/>
-        </w:rPr>
-      </w:pPr>
-    </w:p>
-    <w:p>
-      <w:pPr>
-        <w:rPr>
-          <w:rFonts w:ascii="Times New Roman" w:hAnsi="Times New Roman" w:cs="Times New Roman"/>
-          <w:b/>
-          <w:bCs/>
-          <w:sz w:val="24"/>
-          <w:szCs w:val="24"/>
-          <w:u w:val="single"/>
-        </w:rPr>
-      </w:pPr>
-      <w:r>
-        <w:rPr>
-          <w:rFonts w:ascii="Times New Roman" w:hAnsi="Times New Roman" w:cs="Times New Roman"/>
-          <w:b/>
-          <w:bCs/>
-          <w:sz w:val="24"/>
-          <w:szCs w:val="24"/>
-          <w:u w:val="single"/>
+        <w:rPr>
+          <w:rFonts w:ascii="Times New Roman" w:hAnsi="Times New Roman" w:cs="Times New Roman"/>
+          <w:sz w:val="24"/>
+          <w:szCs w:val="24"/>
+        </w:rPr>
+      </w:pPr>
+      <w:r>
+        <w:rPr>
+          <w:rFonts w:ascii="Times New Roman" w:hAnsi="Times New Roman" w:cs="Times New Roman"/>
+          <w:sz w:val="24"/>
+          <w:szCs w:val="24"/>
+        </w:rPr>
+        <w:t>-</w:t>
+      </w:r>
+      <w:r>
+        <w:rPr>
+          <w:rFonts w:ascii="Times New Roman" w:hAnsi="Times New Roman" w:cs="Times New Roman"/>
+          <w:sz w:val="24"/>
+          <w:szCs w:val="24"/>
+        </w:rPr>
+        <w:tab/>
+        <w:t>https://github.com/bekkerin/Snippets</w:t>
+      </w:r>
+    </w:p>
+    <w:p>
+      <w:pPr>
+        <w:rPr>
+          <w:rFonts w:ascii="Times New Roman" w:hAnsi="Times New Roman" w:cs="Times New Roman"/>
+          <w:sz w:val="24"/>
+          <w:szCs w:val="24"/>
+        </w:rPr>
+      </w:pPr>
+      <w:r>
+        <w:rPr>
+          <w:rFonts w:ascii="Times New Roman" w:hAnsi="Times New Roman" w:cs="Times New Roman"/>
+          <w:sz w:val="24"/>
+          <w:szCs w:val="24"/>
+        </w:rPr>
+        <w:t>------------------------------------------------------------</w:t>
+      </w:r>
+    </w:p>
+    <w:p>
+      <w:pPr>
+        <w:rPr>
+          <w:rFonts w:ascii="Times New Roman" w:hAnsi="Times New Roman" w:cs="Times New Roman"/>
+          <w:sz w:val="24"/>
+          <w:szCs w:val="24"/>
+        </w:rPr>
+      </w:pPr>
+    </w:p>
+    <w:p>
+      <w:pPr>
+        <w:rPr>
+          <w:rFonts w:ascii="Times New Roman" w:hAnsi="Times New Roman" w:cs="Times New Roman"/>
+          <w:sz w:val="24"/>
+          <w:szCs w:val="24"/>
+        </w:rPr>
+      </w:pPr>
+    </w:p>
+    <w:p>
+      <w:pPr>
+        <w:rPr>
+          <w:rFonts w:ascii="Times New Roman" w:hAnsi="Times New Roman" w:cs="Times New Roman"/>
+          <w:sz w:val="24"/>
+          <w:szCs w:val="24"/>
+        </w:rPr>
+      </w:pPr>
+      <w:r>
+        <w:rPr>
+          <w:rFonts w:ascii="Times New Roman" w:hAnsi="Times New Roman" w:cs="Times New Roman"/>
+          <w:sz w:val="24"/>
+          <w:szCs w:val="24"/>
         </w:rPr>
         <w:t>**-- Asset Purchases --**</w:t>
       </w:r>
@@ -236,28 +297,49 @@
           <w:sz w:val="24"/>
           <w:szCs w:val="24"/>
         </w:rPr>
+        <w:t>------------------------------------------------------------</w:t>
+      </w:r>
+    </w:p>
+    <w:p>
+      <w:pPr>
+        <w:rPr>
+          <w:rFonts w:ascii="Times New Roman" w:hAnsi="Times New Roman" w:cs="Times New Roman"/>
+          <w:sz w:val="24"/>
+          <w:szCs w:val="24"/>
+        </w:rPr>
+      </w:pPr>
+      <w:r>
+        <w:rPr>
+          <w:rFonts w:ascii="Times New Roman" w:hAnsi="Times New Roman" w:cs="Times New Roman"/>
+          <w:sz w:val="24"/>
+          <w:szCs w:val="24"/>
+        </w:rPr>
         <w:t>Fight 'Em Beat 'Em Music Pack - Joel Francis Buford</w:t>
       </w:r>
     </w:p>
     <w:p>
       <w:pPr>
-        <w:pStyle w:val="ListParagraph"/>
-        <w:numPr>
-          <w:ilvl w:val="0"/>
-          <w:numId w:val="2"/>
-        </w:numPr>
-        <w:rPr>
-          <w:rFonts w:ascii="Times New Roman" w:hAnsi="Times New Roman" w:cs="Times New Roman"/>
-          <w:sz w:val="24"/>
-          <w:szCs w:val="24"/>
-        </w:rPr>
-      </w:pPr>
-      <w:r>
-        <w:rPr>
-          <w:rFonts w:ascii="Times New Roman" w:hAnsi="Times New Roman" w:cs="Times New Roman"/>
-          <w:sz w:val="24"/>
-          <w:szCs w:val="24"/>
-        </w:rPr>
+        <w:rPr>
+          <w:rFonts w:ascii="Times New Roman" w:hAnsi="Times New Roman" w:cs="Times New Roman"/>
+          <w:sz w:val="24"/>
+          <w:szCs w:val="24"/>
+        </w:rPr>
+      </w:pPr>
+      <w:r>
+        <w:rPr>
+          <w:rFonts w:ascii="Times New Roman" w:hAnsi="Times New Roman" w:cs="Times New Roman"/>
+          <w:sz w:val="24"/>
+          <w:szCs w:val="24"/>
+        </w:rPr>
+        <w:t>-</w:t>
+      </w:r>
+      <w:r>
+        <w:rPr>
+          <w:rFonts w:ascii="Times New Roman" w:hAnsi="Times New Roman" w:cs="Times New Roman"/>
+          <w:sz w:val="24"/>
+          <w:szCs w:val="24"/>
+        </w:rPr>
+        <w:tab/>
         <w:t>https://joelfrancisburford.itch.io/fight-em-beat-em-music-pack</w:t>
       </w:r>
     </w:p>
@@ -275,23 +357,7 @@
           <w:sz w:val="24"/>
           <w:szCs w:val="24"/>
         </w:rPr>
-        <w:t xml:space="preserve">50 Menu Interface SFX </w:t>
-      </w:r>
-      <w:r>
-        <w:rPr>
-          <w:rFonts w:ascii="Times New Roman" w:hAnsi="Times New Roman" w:cs="Times New Roman"/>
-          <w:sz w:val="24"/>
-          <w:szCs w:val="24"/>
-        </w:rPr>
-        <w:t>–</w:t>
-      </w:r>
-      <w:r>
-        <w:rPr>
-          <w:rFonts w:ascii="Times New Roman" w:hAnsi="Times New Roman" w:cs="Times New Roman"/>
-          <w:sz w:val="24"/>
-          <w:szCs w:val="24"/>
-        </w:rPr>
-        <w:t xml:space="preserve"> </w:t>
+        <w:t xml:space="preserve">50 Menu Interface SFX – </w:t>
       </w:r>
       <w:proofErr w:type="spellStart"/>
       <w:r>
@@ -306,60 +372,45 @@
     </w:p>
     <w:p>
       <w:pPr>
-        <w:pStyle w:val="ListParagraph"/>
-        <w:numPr>
-          <w:ilvl w:val="0"/>
-          <w:numId w:val="2"/>
-        </w:numPr>
-        <w:rPr>
-          <w:rFonts w:ascii="Times New Roman" w:hAnsi="Times New Roman" w:cs="Times New Roman"/>
-          <w:sz w:val="24"/>
-          <w:szCs w:val="24"/>
-        </w:rPr>
-      </w:pPr>
-      <w:hyperlink r:id="rId7" w:history="1">
-        <w:r>
-          <w:rPr>
-            <w:rStyle w:val="Hyperlink"/>
-            <w:rFonts w:ascii="Times New Roman" w:hAnsi="Times New Roman" w:cs="Times New Roman"/>
-            <w:sz w:val="24"/>
-            <w:szCs w:val="24"/>
-          </w:rPr>
-          <w:t>https://coloralpha.itch.io/50-menu-interface-sfx</w:t>
-        </w:r>
-      </w:hyperlink>
-    </w:p>
-    <w:p>
-      <w:pPr>
-        <w:rPr>
-          <w:rFonts w:ascii="Times New Roman" w:hAnsi="Times New Roman" w:cs="Times New Roman"/>
-          <w:sz w:val="24"/>
-          <w:szCs w:val="24"/>
-        </w:rPr>
-      </w:pPr>
-      <w:r>
-        <w:rPr>
-          <w:rFonts w:ascii="Times New Roman" w:hAnsi="Times New Roman" w:cs="Times New Roman"/>
-          <w:sz w:val="24"/>
-          <w:szCs w:val="24"/>
-        </w:rPr>
-        <w:t xml:space="preserve">Complete UI Essential Pack </w:t>
-      </w:r>
-      <w:r>
-        <w:rPr>
-          <w:rFonts w:ascii="Times New Roman" w:hAnsi="Times New Roman" w:cs="Times New Roman"/>
-          <w:sz w:val="24"/>
-          <w:szCs w:val="24"/>
-        </w:rPr>
-        <w:t>–</w:t>
-      </w:r>
-      <w:r>
-        <w:rPr>
-          <w:rFonts w:ascii="Times New Roman" w:hAnsi="Times New Roman" w:cs="Times New Roman"/>
-          <w:sz w:val="24"/>
-          <w:szCs w:val="24"/>
-        </w:rPr>
-        <w:t xml:space="preserve"> </w:t>
+        <w:rPr>
+          <w:rFonts w:ascii="Times New Roman" w:hAnsi="Times New Roman" w:cs="Times New Roman"/>
+          <w:sz w:val="24"/>
+          <w:szCs w:val="24"/>
+        </w:rPr>
+      </w:pPr>
+      <w:r>
+        <w:rPr>
+          <w:rFonts w:ascii="Times New Roman" w:hAnsi="Times New Roman" w:cs="Times New Roman"/>
+          <w:sz w:val="24"/>
+          <w:szCs w:val="24"/>
+        </w:rPr>
+        <w:t>-</w:t>
+      </w:r>
+      <w:r>
+        <w:rPr>
+          <w:rFonts w:ascii="Times New Roman" w:hAnsi="Times New Roman" w:cs="Times New Roman"/>
+          <w:sz w:val="24"/>
+          <w:szCs w:val="24"/>
+        </w:rPr>
+        <w:tab/>
+        <w:t>https://coloralpha.itch.io/50-menu-interface-sfx</w:t>
+      </w:r>
+    </w:p>
+    <w:p>
+      <w:pPr>
+        <w:rPr>
+          <w:rFonts w:ascii="Times New Roman" w:hAnsi="Times New Roman" w:cs="Times New Roman"/>
+          <w:sz w:val="24"/>
+          <w:szCs w:val="24"/>
+        </w:rPr>
+      </w:pPr>
+      <w:r>
+        <w:rPr>
+          <w:rFonts w:ascii="Times New Roman" w:hAnsi="Times New Roman" w:cs="Times New Roman"/>
+          <w:sz w:val="24"/>
+          <w:szCs w:val="24"/>
+        </w:rPr>
+        <w:t xml:space="preserve">Complete UI Essential Pack – </w:t>
       </w:r>
       <w:proofErr w:type="spellStart"/>
       <w:r>
@@ -374,23 +425,27 @@
     </w:p>
     <w:p>
       <w:pPr>
-        <w:pStyle w:val="ListParagraph"/>
-        <w:numPr>
-          <w:ilvl w:val="0"/>
-          <w:numId w:val="2"/>
-        </w:numPr>
-        <w:rPr>
-          <w:rFonts w:ascii="Times New Roman" w:hAnsi="Times New Roman" w:cs="Times New Roman"/>
-          <w:sz w:val="24"/>
-          <w:szCs w:val="24"/>
-        </w:rPr>
-      </w:pPr>
-      <w:r>
-        <w:rPr>
-          <w:rFonts w:ascii="Times New Roman" w:hAnsi="Times New Roman" w:cs="Times New Roman"/>
-          <w:sz w:val="24"/>
-          <w:szCs w:val="24"/>
-        </w:rPr>
+        <w:rPr>
+          <w:rFonts w:ascii="Times New Roman" w:hAnsi="Times New Roman" w:cs="Times New Roman"/>
+          <w:sz w:val="24"/>
+          <w:szCs w:val="24"/>
+        </w:rPr>
+      </w:pPr>
+      <w:r>
+        <w:rPr>
+          <w:rFonts w:ascii="Times New Roman" w:hAnsi="Times New Roman" w:cs="Times New Roman"/>
+          <w:sz w:val="24"/>
+          <w:szCs w:val="24"/>
+        </w:rPr>
+        <w:t>-</w:t>
+      </w:r>
+      <w:r>
+        <w:rPr>
+          <w:rFonts w:ascii="Times New Roman" w:hAnsi="Times New Roman" w:cs="Times New Roman"/>
+          <w:sz w:val="24"/>
+          <w:szCs w:val="24"/>
+        </w:rPr>
+        <w:tab/>
         <w:t>https://crusenho.itch.io/complete-ui-essential-pack</w:t>
       </w:r>
     </w:p>
@@ -408,23 +463,7 @@
           <w:sz w:val="24"/>
           <w:szCs w:val="24"/>
         </w:rPr>
-        <w:t xml:space="preserve">2D Pixel Art Character Template Asset Pack </w:t>
-      </w:r>
-      <w:r>
-        <w:rPr>
-          <w:rFonts w:ascii="Times New Roman" w:hAnsi="Times New Roman" w:cs="Times New Roman"/>
-          <w:sz w:val="24"/>
-          <w:szCs w:val="24"/>
-        </w:rPr>
-        <w:t>–</w:t>
-      </w:r>
-      <w:r>
-        <w:rPr>
-          <w:rFonts w:ascii="Times New Roman" w:hAnsi="Times New Roman" w:cs="Times New Roman"/>
-          <w:sz w:val="24"/>
-          <w:szCs w:val="24"/>
-        </w:rPr>
-        <w:t xml:space="preserve"> </w:t>
+        <w:t xml:space="preserve">2D Pixel Art Character Template Asset Pack – </w:t>
       </w:r>
       <w:proofErr w:type="spellStart"/>
       <w:r>
@@ -439,23 +478,27 @@
     </w:p>
     <w:p>
       <w:pPr>
-        <w:pStyle w:val="ListParagraph"/>
-        <w:numPr>
-          <w:ilvl w:val="0"/>
-          <w:numId w:val="2"/>
-        </w:numPr>
-        <w:rPr>
-          <w:rFonts w:ascii="Times New Roman" w:hAnsi="Times New Roman" w:cs="Times New Roman"/>
-          <w:sz w:val="24"/>
-          <w:szCs w:val="24"/>
-        </w:rPr>
-      </w:pPr>
-      <w:r>
-        <w:rPr>
-          <w:rFonts w:ascii="Times New Roman" w:hAnsi="Times New Roman" w:cs="Times New Roman"/>
-          <w:sz w:val="24"/>
-          <w:szCs w:val="24"/>
-        </w:rPr>
+        <w:rPr>
+          <w:rFonts w:ascii="Times New Roman" w:hAnsi="Times New Roman" w:cs="Times New Roman"/>
+          <w:sz w:val="24"/>
+          <w:szCs w:val="24"/>
+        </w:rPr>
+      </w:pPr>
+      <w:r>
+        <w:rPr>
+          <w:rFonts w:ascii="Times New Roman" w:hAnsi="Times New Roman" w:cs="Times New Roman"/>
+          <w:sz w:val="24"/>
+          <w:szCs w:val="24"/>
+        </w:rPr>
+        <w:t>-</w:t>
+      </w:r>
+      <w:r>
+        <w:rPr>
+          <w:rFonts w:ascii="Times New Roman" w:hAnsi="Times New Roman" w:cs="Times New Roman"/>
+          <w:sz w:val="24"/>
+          <w:szCs w:val="24"/>
+        </w:rPr>
+        <w:tab/>
         <w:t>https://zegley.itch.io/2d-platformermetroidvania-asset-pack</w:t>
       </w:r>
     </w:p>
@@ -473,28 +516,40 @@
           <w:sz w:val="24"/>
           <w:szCs w:val="24"/>
         </w:rPr>
-        <w:br w:type="page"/>
-      </w:r>
-    </w:p>
-    <w:p>
-      <w:pPr>
-        <w:rPr>
-          <w:rFonts w:ascii="Times New Roman" w:hAnsi="Times New Roman" w:cs="Times New Roman"/>
-          <w:b/>
-          <w:bCs/>
-          <w:sz w:val="24"/>
-          <w:szCs w:val="24"/>
-          <w:u w:val="single"/>
-        </w:rPr>
-      </w:pPr>
-      <w:r>
-        <w:rPr>
-          <w:rFonts w:ascii="Times New Roman" w:hAnsi="Times New Roman" w:cs="Times New Roman"/>
-          <w:b/>
-          <w:bCs/>
-          <w:sz w:val="24"/>
-          <w:szCs w:val="24"/>
-          <w:u w:val="single"/>
+        <w:t>------------------------------------------------------------</w:t>
+      </w:r>
+    </w:p>
+    <w:p>
+      <w:pPr>
+        <w:rPr>
+          <w:rFonts w:ascii="Times New Roman" w:hAnsi="Times New Roman" w:cs="Times New Roman"/>
+          <w:sz w:val="24"/>
+          <w:szCs w:val="24"/>
+        </w:rPr>
+      </w:pPr>
+    </w:p>
+    <w:p>
+      <w:pPr>
+        <w:rPr>
+          <w:rFonts w:ascii="Times New Roman" w:hAnsi="Times New Roman" w:cs="Times New Roman"/>
+          <w:sz w:val="24"/>
+          <w:szCs w:val="24"/>
+        </w:rPr>
+      </w:pPr>
+    </w:p>
+    <w:p>
+      <w:pPr>
+        <w:rPr>
+          <w:rFonts w:ascii="Times New Roman" w:hAnsi="Times New Roman" w:cs="Times New Roman"/>
+          <w:sz w:val="24"/>
+          <w:szCs w:val="24"/>
+        </w:rPr>
+      </w:pPr>
+      <w:r>
+        <w:rPr>
+          <w:rFonts w:ascii="Times New Roman" w:hAnsi="Times New Roman" w:cs="Times New Roman"/>
+          <w:sz w:val="24"/>
+          <w:szCs w:val="24"/>
         </w:rPr>
         <w:lastRenderedPageBreak/>
         <w:t>**-- Videos --**</w:t>
@@ -514,28 +569,49 @@
           <w:sz w:val="24"/>
           <w:szCs w:val="24"/>
         </w:rPr>
+        <w:t>------------------------------------------------------------</w:t>
+      </w:r>
+    </w:p>
+    <w:p>
+      <w:pPr>
+        <w:rPr>
+          <w:rFonts w:ascii="Times New Roman" w:hAnsi="Times New Roman" w:cs="Times New Roman"/>
+          <w:sz w:val="24"/>
+          <w:szCs w:val="24"/>
+        </w:rPr>
+      </w:pPr>
+      <w:r>
+        <w:rPr>
+          <w:rFonts w:ascii="Times New Roman" w:hAnsi="Times New Roman" w:cs="Times New Roman"/>
+          <w:sz w:val="24"/>
+          <w:szCs w:val="24"/>
+        </w:rPr>
         <w:t>2D Player Movement - Game Code Library</w:t>
       </w:r>
     </w:p>
     <w:p>
       <w:pPr>
-        <w:pStyle w:val="ListParagraph"/>
-        <w:numPr>
-          <w:ilvl w:val="0"/>
-          <w:numId w:val="1"/>
-        </w:numPr>
-        <w:rPr>
-          <w:rFonts w:ascii="Times New Roman" w:hAnsi="Times New Roman" w:cs="Times New Roman"/>
-          <w:sz w:val="24"/>
-          <w:szCs w:val="24"/>
-        </w:rPr>
-      </w:pPr>
-      <w:r>
-        <w:rPr>
-          <w:rFonts w:ascii="Times New Roman" w:hAnsi="Times New Roman" w:cs="Times New Roman"/>
-          <w:sz w:val="24"/>
-          <w:szCs w:val="24"/>
-        </w:rPr>
+        <w:rPr>
+          <w:rFonts w:ascii="Times New Roman" w:hAnsi="Times New Roman" w:cs="Times New Roman"/>
+          <w:sz w:val="24"/>
+          <w:szCs w:val="24"/>
+        </w:rPr>
+      </w:pPr>
+      <w:r>
+        <w:rPr>
+          <w:rFonts w:ascii="Times New Roman" w:hAnsi="Times New Roman" w:cs="Times New Roman"/>
+          <w:sz w:val="24"/>
+          <w:szCs w:val="24"/>
+        </w:rPr>
+        <w:t>-</w:t>
+      </w:r>
+      <w:r>
+        <w:rPr>
+          <w:rFonts w:ascii="Times New Roman" w:hAnsi="Times New Roman" w:cs="Times New Roman"/>
+          <w:sz w:val="24"/>
+          <w:szCs w:val="24"/>
+        </w:rPr>
+        <w:tab/>
         <w:t>https://youtu.be/pYu36PLmdq0?si=R4sb8ggkAVWKE5Uk</w:t>
       </w:r>
     </w:p>
@@ -558,23 +634,27 @@
     </w:p>
     <w:p>
       <w:pPr>
-        <w:pStyle w:val="ListParagraph"/>
-        <w:numPr>
-          <w:ilvl w:val="0"/>
-          <w:numId w:val="1"/>
-        </w:numPr>
-        <w:rPr>
-          <w:rFonts w:ascii="Times New Roman" w:hAnsi="Times New Roman" w:cs="Times New Roman"/>
-          <w:sz w:val="24"/>
-          <w:szCs w:val="24"/>
-        </w:rPr>
-      </w:pPr>
-      <w:r>
-        <w:rPr>
-          <w:rFonts w:ascii="Times New Roman" w:hAnsi="Times New Roman" w:cs="Times New Roman"/>
-          <w:sz w:val="24"/>
-          <w:szCs w:val="24"/>
-        </w:rPr>
+        <w:rPr>
+          <w:rFonts w:ascii="Times New Roman" w:hAnsi="Times New Roman" w:cs="Times New Roman"/>
+          <w:sz w:val="24"/>
+          <w:szCs w:val="24"/>
+        </w:rPr>
+      </w:pPr>
+      <w:r>
+        <w:rPr>
+          <w:rFonts w:ascii="Times New Roman" w:hAnsi="Times New Roman" w:cs="Times New Roman"/>
+          <w:sz w:val="24"/>
+          <w:szCs w:val="24"/>
+        </w:rPr>
+        <w:t>-</w:t>
+      </w:r>
+      <w:r>
+        <w:rPr>
+          <w:rFonts w:ascii="Times New Roman" w:hAnsi="Times New Roman" w:cs="Times New Roman"/>
+          <w:sz w:val="24"/>
+          <w:szCs w:val="24"/>
+        </w:rPr>
+        <w:tab/>
         <w:t>https://youtu.be/Sg_w8hIbp4Y?si=CyWmDxUBvdQzyCXY</w:t>
       </w:r>
     </w:p>
@@ -597,28 +677,29 @@
     </w:p>
     <w:p>
       <w:pPr>
-        <w:pStyle w:val="ListParagraph"/>
-        <w:numPr>
-          <w:ilvl w:val="0"/>
-          <w:numId w:val="1"/>
-        </w:numPr>
-        <w:rPr>
-          <w:rFonts w:ascii="Times New Roman" w:hAnsi="Times New Roman" w:cs="Times New Roman"/>
-          <w:sz w:val="24"/>
-          <w:szCs w:val="24"/>
-        </w:rPr>
-      </w:pPr>
-      <w:hyperlink r:id="rId8" w:history="1">
-        <w:r>
-          <w:rPr>
-            <w:rStyle w:val="Hyperlink"/>
-            <w:rFonts w:ascii="Times New Roman" w:hAnsi="Times New Roman" w:cs="Times New Roman"/>
-            <w:sz w:val="24"/>
-            <w:szCs w:val="24"/>
-          </w:rPr>
-          <w:t>https://youtu.be/roRYcRJqTwc?si=YqoSzFc3RVfGgiUj</w:t>
-        </w:r>
-      </w:hyperlink>
+        <w:rPr>
+          <w:rFonts w:ascii="Times New Roman" w:hAnsi="Times New Roman" w:cs="Times New Roman"/>
+          <w:sz w:val="24"/>
+          <w:szCs w:val="24"/>
+        </w:rPr>
+      </w:pPr>
+      <w:r>
+        <w:rPr>
+          <w:rFonts w:ascii="Times New Roman" w:hAnsi="Times New Roman" w:cs="Times New Roman"/>
+          <w:sz w:val="24"/>
+          <w:szCs w:val="24"/>
+        </w:rPr>
+        <w:t>-</w:t>
+      </w:r>
+      <w:r>
+        <w:rPr>
+          <w:rFonts w:ascii="Times New Roman" w:hAnsi="Times New Roman" w:cs="Times New Roman"/>
+          <w:sz w:val="24"/>
+          <w:szCs w:val="24"/>
+        </w:rPr>
+        <w:tab/>
+        <w:t>https://youtu.be/roRYcRJqTwc?si=YqoSzFc3RVfGgiUj</w:t>
+      </w:r>
     </w:p>
     <w:p>
       <w:pPr>
@@ -639,23 +720,27 @@
     </w:p>
     <w:p>
       <w:pPr>
-        <w:pStyle w:val="ListParagraph"/>
-        <w:numPr>
-          <w:ilvl w:val="0"/>
-          <w:numId w:val="1"/>
-        </w:numPr>
-        <w:rPr>
-          <w:rFonts w:ascii="Times New Roman" w:hAnsi="Times New Roman" w:cs="Times New Roman"/>
-          <w:sz w:val="24"/>
-          <w:szCs w:val="24"/>
-        </w:rPr>
-      </w:pPr>
-      <w:r>
-        <w:rPr>
-          <w:rFonts w:ascii="Times New Roman" w:hAnsi="Times New Roman" w:cs="Times New Roman"/>
-          <w:sz w:val="24"/>
-          <w:szCs w:val="24"/>
-        </w:rPr>
+        <w:rPr>
+          <w:rFonts w:ascii="Times New Roman" w:hAnsi="Times New Roman" w:cs="Times New Roman"/>
+          <w:sz w:val="24"/>
+          <w:szCs w:val="24"/>
+        </w:rPr>
+      </w:pPr>
+      <w:r>
+        <w:rPr>
+          <w:rFonts w:ascii="Times New Roman" w:hAnsi="Times New Roman" w:cs="Times New Roman"/>
+          <w:sz w:val="24"/>
+          <w:szCs w:val="24"/>
+        </w:rPr>
+        <w:t>-</w:t>
+      </w:r>
+      <w:r>
+        <w:rPr>
+          <w:rFonts w:ascii="Times New Roman" w:hAnsi="Times New Roman" w:cs="Times New Roman"/>
+          <w:sz w:val="24"/>
+          <w:szCs w:val="24"/>
+        </w:rPr>
+        <w:tab/>
         <w:t>https://youtu.be/aWdwQJbg1Ds?si=IMIeCVDVS8Mq0EPa</w:t>
       </w:r>
     </w:p>
@@ -663,17 +748,13 @@
       <w:pPr>
         <w:rPr>
           <w:rFonts w:ascii="Times New Roman" w:hAnsi="Times New Roman" w:cs="Times New Roman"/>
-          <w:b/>
-          <w:bCs/>
-          <w:sz w:val="24"/>
-          <w:szCs w:val="24"/>
-        </w:rPr>
-      </w:pPr>
-      <w:r>
-        <w:rPr>
-          <w:rFonts w:ascii="Times New Roman" w:hAnsi="Times New Roman" w:cs="Times New Roman"/>
-          <w:b/>
-          <w:bCs/>
+          <w:sz w:val="24"/>
+          <w:szCs w:val="24"/>
+        </w:rPr>
+      </w:pPr>
+      <w:r>
+        <w:rPr>
+          <w:rFonts w:ascii="Times New Roman" w:hAnsi="Times New Roman" w:cs="Times New Roman"/>
           <w:sz w:val="24"/>
           <w:szCs w:val="24"/>
         </w:rPr>
@@ -694,23 +775,7 @@
           <w:sz w:val="24"/>
           <w:szCs w:val="24"/>
         </w:rPr>
-        <w:t xml:space="preserve">How to Use Unity's New INPUT System Easily </w:t>
-      </w:r>
-      <w:r>
-        <w:rPr>
-          <w:rFonts w:ascii="Times New Roman" w:hAnsi="Times New Roman" w:cs="Times New Roman"/>
-          <w:sz w:val="24"/>
-          <w:szCs w:val="24"/>
-        </w:rPr>
-        <w:t>–</w:t>
-      </w:r>
-      <w:r>
-        <w:rPr>
-          <w:rFonts w:ascii="Times New Roman" w:hAnsi="Times New Roman" w:cs="Times New Roman"/>
-          <w:sz w:val="24"/>
-          <w:szCs w:val="24"/>
-        </w:rPr>
-        <w:t xml:space="preserve"> </w:t>
+        <w:t xml:space="preserve">How to Use Unity's New INPUT System Easily – </w:t>
       </w:r>
       <w:proofErr w:type="spellStart"/>
       <w:r>
@@ -719,45 +784,33 @@
           <w:sz w:val="24"/>
           <w:szCs w:val="24"/>
         </w:rPr>
-        <w:t>B</w:t>
-      </w:r>
-      <w:r>
-        <w:rPr>
-          <w:rFonts w:ascii="Times New Roman" w:hAnsi="Times New Roman" w:cs="Times New Roman"/>
-          <w:sz w:val="24"/>
-          <w:szCs w:val="24"/>
-        </w:rPr>
-        <w:t>m</w:t>
-      </w:r>
-      <w:r>
-        <w:rPr>
-          <w:rFonts w:ascii="Times New Roman" w:hAnsi="Times New Roman" w:cs="Times New Roman"/>
-          <w:sz w:val="24"/>
-          <w:szCs w:val="24"/>
-        </w:rPr>
-        <w:t>o</w:t>
+        <w:t>Bmo</w:t>
       </w:r>
       <w:proofErr w:type="spellEnd"/>
     </w:p>
     <w:p>
       <w:pPr>
-        <w:pStyle w:val="ListParagraph"/>
-        <w:numPr>
-          <w:ilvl w:val="0"/>
-          <w:numId w:val="1"/>
-        </w:numPr>
-        <w:rPr>
-          <w:rFonts w:ascii="Times New Roman" w:hAnsi="Times New Roman" w:cs="Times New Roman"/>
-          <w:sz w:val="24"/>
-          <w:szCs w:val="24"/>
-        </w:rPr>
-      </w:pPr>
-      <w:r>
-        <w:rPr>
-          <w:rFonts w:ascii="Times New Roman" w:hAnsi="Times New Roman" w:cs="Times New Roman"/>
-          <w:sz w:val="24"/>
-          <w:szCs w:val="24"/>
-        </w:rPr>
+        <w:rPr>
+          <w:rFonts w:ascii="Times New Roman" w:hAnsi="Times New Roman" w:cs="Times New Roman"/>
+          <w:sz w:val="24"/>
+          <w:szCs w:val="24"/>
+        </w:rPr>
+      </w:pPr>
+      <w:r>
+        <w:rPr>
+          <w:rFonts w:ascii="Times New Roman" w:hAnsi="Times New Roman" w:cs="Times New Roman"/>
+          <w:sz w:val="24"/>
+          <w:szCs w:val="24"/>
+        </w:rPr>
+        <w:t>-</w:t>
+      </w:r>
+      <w:r>
+        <w:rPr>
+          <w:rFonts w:ascii="Times New Roman" w:hAnsi="Times New Roman" w:cs="Times New Roman"/>
+          <w:sz w:val="24"/>
+          <w:szCs w:val="24"/>
+        </w:rPr>
+        <w:tab/>
         <w:t>https://youtu.be/HmXU4dZbaMw?si=pn9Smw7WYLgRKoFe</w:t>
       </w:r>
     </w:p>
@@ -775,23 +828,7 @@
           <w:sz w:val="24"/>
           <w:szCs w:val="24"/>
         </w:rPr>
-        <w:t xml:space="preserve">Basic Saving and Loading in Unity with PlayerPrefs </w:t>
-      </w:r>
-      <w:r>
-        <w:rPr>
-          <w:rFonts w:ascii="Times New Roman" w:hAnsi="Times New Roman" w:cs="Times New Roman"/>
-          <w:sz w:val="24"/>
-          <w:szCs w:val="24"/>
-        </w:rPr>
-        <w:t>–</w:t>
-      </w:r>
-      <w:r>
-        <w:rPr>
-          <w:rFonts w:ascii="Times New Roman" w:hAnsi="Times New Roman" w:cs="Times New Roman"/>
-          <w:sz w:val="24"/>
-          <w:szCs w:val="24"/>
-        </w:rPr>
-        <w:t xml:space="preserve"> </w:t>
+        <w:t xml:space="preserve">Basic Saving and Loading in Unity with PlayerPrefs – </w:t>
       </w:r>
       <w:proofErr w:type="spellStart"/>
       <w:r>
@@ -800,45 +837,33 @@
           <w:sz w:val="24"/>
           <w:szCs w:val="24"/>
         </w:rPr>
-        <w:t>B</w:t>
-      </w:r>
-      <w:r>
-        <w:rPr>
-          <w:rFonts w:ascii="Times New Roman" w:hAnsi="Times New Roman" w:cs="Times New Roman"/>
-          <w:sz w:val="24"/>
-          <w:szCs w:val="24"/>
-        </w:rPr>
-        <w:t>m</w:t>
-      </w:r>
-      <w:r>
-        <w:rPr>
-          <w:rFonts w:ascii="Times New Roman" w:hAnsi="Times New Roman" w:cs="Times New Roman"/>
-          <w:sz w:val="24"/>
-          <w:szCs w:val="24"/>
-        </w:rPr>
-        <w:t>o</w:t>
+        <w:t>Bmo</w:t>
       </w:r>
       <w:proofErr w:type="spellEnd"/>
     </w:p>
     <w:p>
       <w:pPr>
-        <w:pStyle w:val="ListParagraph"/>
-        <w:numPr>
-          <w:ilvl w:val="0"/>
-          <w:numId w:val="1"/>
-        </w:numPr>
-        <w:rPr>
-          <w:rFonts w:ascii="Times New Roman" w:hAnsi="Times New Roman" w:cs="Times New Roman"/>
-          <w:sz w:val="24"/>
-          <w:szCs w:val="24"/>
-        </w:rPr>
-      </w:pPr>
-      <w:r>
-        <w:rPr>
-          <w:rFonts w:ascii="Times New Roman" w:hAnsi="Times New Roman" w:cs="Times New Roman"/>
-          <w:sz w:val="24"/>
-          <w:szCs w:val="24"/>
-        </w:rPr>
+        <w:rPr>
+          <w:rFonts w:ascii="Times New Roman" w:hAnsi="Times New Roman" w:cs="Times New Roman"/>
+          <w:sz w:val="24"/>
+          <w:szCs w:val="24"/>
+        </w:rPr>
+      </w:pPr>
+      <w:r>
+        <w:rPr>
+          <w:rFonts w:ascii="Times New Roman" w:hAnsi="Times New Roman" w:cs="Times New Roman"/>
+          <w:sz w:val="24"/>
+          <w:szCs w:val="24"/>
+        </w:rPr>
+        <w:t>-</w:t>
+      </w:r>
+      <w:r>
+        <w:rPr>
+          <w:rFonts w:ascii="Times New Roman" w:hAnsi="Times New Roman" w:cs="Times New Roman"/>
+          <w:sz w:val="24"/>
+          <w:szCs w:val="24"/>
+        </w:rPr>
+        <w:tab/>
         <w:t>https://youtu.be/x-5lrUSBwXY?si=3-ZxwukcPf6yjjY_</w:t>
       </w:r>
     </w:p>
@@ -856,23 +881,7 @@
           <w:sz w:val="24"/>
           <w:szCs w:val="24"/>
         </w:rPr>
-        <w:t xml:space="preserve">6 Minute PAUSE MENU Unity Tutorial </w:t>
-      </w:r>
-      <w:r>
-        <w:rPr>
-          <w:rFonts w:ascii="Times New Roman" w:hAnsi="Times New Roman" w:cs="Times New Roman"/>
-          <w:sz w:val="24"/>
-          <w:szCs w:val="24"/>
-        </w:rPr>
-        <w:t>–</w:t>
-      </w:r>
-      <w:r>
-        <w:rPr>
-          <w:rFonts w:ascii="Times New Roman" w:hAnsi="Times New Roman" w:cs="Times New Roman"/>
-          <w:sz w:val="24"/>
-          <w:szCs w:val="24"/>
-        </w:rPr>
-        <w:t xml:space="preserve"> </w:t>
+        <w:t xml:space="preserve">6 Minute PAUSE MENU Unity Tutorial – </w:t>
       </w:r>
       <w:proofErr w:type="spellStart"/>
       <w:r>
@@ -881,45 +890,33 @@
           <w:sz w:val="24"/>
           <w:szCs w:val="24"/>
         </w:rPr>
-        <w:t>B</w:t>
-      </w:r>
-      <w:r>
-        <w:rPr>
-          <w:rFonts w:ascii="Times New Roman" w:hAnsi="Times New Roman" w:cs="Times New Roman"/>
-          <w:sz w:val="24"/>
-          <w:szCs w:val="24"/>
-        </w:rPr>
-        <w:t>m</w:t>
-      </w:r>
-      <w:r>
-        <w:rPr>
-          <w:rFonts w:ascii="Times New Roman" w:hAnsi="Times New Roman" w:cs="Times New Roman"/>
-          <w:sz w:val="24"/>
-          <w:szCs w:val="24"/>
-        </w:rPr>
-        <w:t>o</w:t>
+        <w:t>Bmo</w:t>
       </w:r>
       <w:proofErr w:type="spellEnd"/>
     </w:p>
     <w:p>
       <w:pPr>
-        <w:pStyle w:val="ListParagraph"/>
-        <w:numPr>
-          <w:ilvl w:val="0"/>
-          <w:numId w:val="1"/>
-        </w:numPr>
-        <w:rPr>
-          <w:rFonts w:ascii="Times New Roman" w:hAnsi="Times New Roman" w:cs="Times New Roman"/>
-          <w:sz w:val="24"/>
-          <w:szCs w:val="24"/>
-        </w:rPr>
-      </w:pPr>
-      <w:r>
-        <w:rPr>
-          <w:rFonts w:ascii="Times New Roman" w:hAnsi="Times New Roman" w:cs="Times New Roman"/>
-          <w:sz w:val="24"/>
-          <w:szCs w:val="24"/>
-        </w:rPr>
+        <w:rPr>
+          <w:rFonts w:ascii="Times New Roman" w:hAnsi="Times New Roman" w:cs="Times New Roman"/>
+          <w:sz w:val="24"/>
+          <w:szCs w:val="24"/>
+        </w:rPr>
+      </w:pPr>
+      <w:r>
+        <w:rPr>
+          <w:rFonts w:ascii="Times New Roman" w:hAnsi="Times New Roman" w:cs="Times New Roman"/>
+          <w:sz w:val="24"/>
+          <w:szCs w:val="24"/>
+        </w:rPr>
+        <w:t>-</w:t>
+      </w:r>
+      <w:r>
+        <w:rPr>
+          <w:rFonts w:ascii="Times New Roman" w:hAnsi="Times New Roman" w:cs="Times New Roman"/>
+          <w:sz w:val="24"/>
+          <w:szCs w:val="24"/>
+        </w:rPr>
+        <w:tab/>
         <w:t>https://youtu.be/9dYDBomQpBQ?si=c0xU091fMDtL0ofz</w:t>
       </w:r>
     </w:p>
@@ -927,64 +924,87 @@
       <w:pPr>
         <w:rPr>
           <w:rFonts w:ascii="Times New Roman" w:hAnsi="Times New Roman" w:cs="Times New Roman"/>
-          <w:b/>
-          <w:bCs/>
-          <w:sz w:val="24"/>
-          <w:szCs w:val="24"/>
-        </w:rPr>
-      </w:pPr>
-      <w:r>
-        <w:rPr>
-          <w:rFonts w:ascii="Times New Roman" w:hAnsi="Times New Roman" w:cs="Times New Roman"/>
-          <w:b/>
-          <w:bCs/>
-          <w:sz w:val="24"/>
-          <w:szCs w:val="24"/>
-        </w:rPr>
-        <w:t>------------------------------------------------------------</w:t>
-      </w:r>
-      <w:r>
-        <w:rPr>
-          <w:rFonts w:ascii="Times New Roman" w:hAnsi="Times New Roman" w:cs="Times New Roman"/>
-          <w:b/>
-          <w:bCs/>
+          <w:sz w:val="24"/>
+          <w:szCs w:val="24"/>
+        </w:rPr>
+      </w:pPr>
+      <w:r>
+        <w:rPr>
+          <w:rFonts w:ascii="Times New Roman" w:hAnsi="Times New Roman" w:cs="Times New Roman"/>
+          <w:sz w:val="24"/>
+          <w:szCs w:val="24"/>
+        </w:rPr>
+        <w:t>-------------------------------------------------------------</w:t>
+      </w:r>
+    </w:p>
+    <w:p>
+      <w:pPr>
+        <w:rPr>
+          <w:rFonts w:ascii="Times New Roman" w:hAnsi="Times New Roman" w:cs="Times New Roman"/>
+          <w:sz w:val="24"/>
+          <w:szCs w:val="24"/>
+        </w:rPr>
+      </w:pPr>
+      <w:r>
+        <w:rPr>
+          <w:rFonts w:ascii="Times New Roman" w:hAnsi="Times New Roman" w:cs="Times New Roman"/>
+          <w:sz w:val="24"/>
+          <w:szCs w:val="24"/>
+        </w:rPr>
+        <w:t xml:space="preserve">UI Creation – </w:t>
+      </w:r>
+      <w:proofErr w:type="spellStart"/>
+      <w:r>
+        <w:rPr>
+          <w:rFonts w:ascii="Times New Roman" w:hAnsi="Times New Roman" w:cs="Times New Roman"/>
+          <w:sz w:val="24"/>
+          <w:szCs w:val="24"/>
+        </w:rPr>
+        <w:t>Brackeys</w:t>
+      </w:r>
+      <w:proofErr w:type="spellEnd"/>
+    </w:p>
+    <w:p>
+      <w:pPr>
+        <w:rPr>
+          <w:rFonts w:ascii="Times New Roman" w:hAnsi="Times New Roman" w:cs="Times New Roman"/>
+          <w:sz w:val="24"/>
+          <w:szCs w:val="24"/>
+        </w:rPr>
+      </w:pPr>
+      <w:r>
+        <w:rPr>
+          <w:rFonts w:ascii="Times New Roman" w:hAnsi="Times New Roman" w:cs="Times New Roman"/>
           <w:sz w:val="24"/>
           <w:szCs w:val="24"/>
         </w:rPr>
         <w:t>-</w:t>
       </w:r>
-    </w:p>
-    <w:p>
-      <w:pPr>
-        <w:rPr>
-          <w:rFonts w:ascii="Times New Roman" w:hAnsi="Times New Roman" w:cs="Times New Roman"/>
-          <w:sz w:val="24"/>
-          <w:szCs w:val="24"/>
-        </w:rPr>
-      </w:pPr>
-      <w:r>
-        <w:rPr>
-          <w:rFonts w:ascii="Times New Roman" w:hAnsi="Times New Roman" w:cs="Times New Roman"/>
-          <w:sz w:val="24"/>
-          <w:szCs w:val="24"/>
-        </w:rPr>
-        <w:t xml:space="preserve">UI Creation </w:t>
-      </w:r>
-      <w:r>
-        <w:rPr>
-          <w:rFonts w:ascii="Times New Roman" w:hAnsi="Times New Roman" w:cs="Times New Roman"/>
-          <w:sz w:val="24"/>
-          <w:szCs w:val="24"/>
-        </w:rPr>
-        <w:t>–</w:t>
-      </w:r>
-      <w:r>
-        <w:rPr>
-          <w:rFonts w:ascii="Times New Roman" w:hAnsi="Times New Roman" w:cs="Times New Roman"/>
-          <w:sz w:val="24"/>
-          <w:szCs w:val="24"/>
-        </w:rPr>
-        <w:t xml:space="preserve"> </w:t>
+      <w:r>
+        <w:rPr>
+          <w:rFonts w:ascii="Times New Roman" w:hAnsi="Times New Roman" w:cs="Times New Roman"/>
+          <w:sz w:val="24"/>
+          <w:szCs w:val="24"/>
+        </w:rPr>
+        <w:tab/>
+        <w:t>https://youtu.be/zc8ac_qUXQY?si=MzcUoMEjjWW3SZrN</w:t>
+      </w:r>
+    </w:p>
+    <w:p>
+      <w:pPr>
+        <w:rPr>
+          <w:rFonts w:ascii="Times New Roman" w:hAnsi="Times New Roman" w:cs="Times New Roman"/>
+          <w:sz w:val="24"/>
+          <w:szCs w:val="24"/>
+        </w:rPr>
+      </w:pPr>
+      <w:r>
+        <w:rPr>
+          <w:rFonts w:ascii="Times New Roman" w:hAnsi="Times New Roman" w:cs="Times New Roman"/>
+          <w:sz w:val="24"/>
+          <w:szCs w:val="24"/>
+        </w:rPr>
+        <w:t xml:space="preserve">Health Bar Creation – </w:t>
       </w:r>
       <w:proofErr w:type="spellStart"/>
       <w:r>
@@ -999,57 +1019,45 @@
     </w:p>
     <w:p>
       <w:pPr>
-        <w:pStyle w:val="ListParagraph"/>
-        <w:numPr>
-          <w:ilvl w:val="0"/>
-          <w:numId w:val="1"/>
-        </w:numPr>
-        <w:rPr>
-          <w:rFonts w:ascii="Times New Roman" w:hAnsi="Times New Roman" w:cs="Times New Roman"/>
-          <w:sz w:val="24"/>
-          <w:szCs w:val="24"/>
-        </w:rPr>
-      </w:pPr>
-      <w:r>
-        <w:rPr>
-          <w:rFonts w:ascii="Times New Roman" w:hAnsi="Times New Roman" w:cs="Times New Roman"/>
-          <w:sz w:val="24"/>
-          <w:szCs w:val="24"/>
-        </w:rPr>
-        <w:t>https://youtu.be/zc8ac_qUXQY?si=MzcUoMEjjWW3SZrN</w:t>
-      </w:r>
-    </w:p>
-    <w:p>
-      <w:pPr>
-        <w:rPr>
-          <w:rFonts w:ascii="Times New Roman" w:hAnsi="Times New Roman" w:cs="Times New Roman"/>
-          <w:sz w:val="24"/>
-          <w:szCs w:val="24"/>
-        </w:rPr>
-      </w:pPr>
-      <w:r>
-        <w:rPr>
-          <w:rFonts w:ascii="Times New Roman" w:hAnsi="Times New Roman" w:cs="Times New Roman"/>
-          <w:sz w:val="24"/>
-          <w:szCs w:val="24"/>
-        </w:rPr>
-        <w:t xml:space="preserve">Health Bar Creation </w:t>
-      </w:r>
-      <w:r>
-        <w:rPr>
-          <w:rFonts w:ascii="Times New Roman" w:hAnsi="Times New Roman" w:cs="Times New Roman"/>
-          <w:sz w:val="24"/>
-          <w:szCs w:val="24"/>
-        </w:rPr>
-        <w:t>–</w:t>
-      </w:r>
-      <w:r>
-        <w:rPr>
-          <w:rFonts w:ascii="Times New Roman" w:hAnsi="Times New Roman" w:cs="Times New Roman"/>
-          <w:sz w:val="24"/>
-          <w:szCs w:val="24"/>
-        </w:rPr>
-        <w:t xml:space="preserve"> </w:t>
+        <w:rPr>
+          <w:rFonts w:ascii="Times New Roman" w:hAnsi="Times New Roman" w:cs="Times New Roman"/>
+          <w:sz w:val="24"/>
+          <w:szCs w:val="24"/>
+        </w:rPr>
+      </w:pPr>
+      <w:r>
+        <w:rPr>
+          <w:rFonts w:ascii="Times New Roman" w:hAnsi="Times New Roman" w:cs="Times New Roman"/>
+          <w:sz w:val="24"/>
+          <w:szCs w:val="24"/>
+        </w:rPr>
+        <w:t>-</w:t>
+      </w:r>
+      <w:r>
+        <w:rPr>
+          <w:rFonts w:ascii="Times New Roman" w:hAnsi="Times New Roman" w:cs="Times New Roman"/>
+          <w:sz w:val="24"/>
+          <w:szCs w:val="24"/>
+        </w:rPr>
+        <w:tab/>
+        <w:t>https://www.youtube.com/watch?v=BLfNP4Sc_iA</w:t>
+      </w:r>
+    </w:p>
+    <w:p>
+      <w:pPr>
+        <w:rPr>
+          <w:rFonts w:ascii="Times New Roman" w:hAnsi="Times New Roman" w:cs="Times New Roman"/>
+          <w:sz w:val="24"/>
+          <w:szCs w:val="24"/>
+        </w:rPr>
+      </w:pPr>
+      <w:r>
+        <w:rPr>
+          <w:rFonts w:ascii="Times New Roman" w:hAnsi="Times New Roman" w:cs="Times New Roman"/>
+          <w:sz w:val="24"/>
+          <w:szCs w:val="24"/>
+        </w:rPr>
+        <w:t xml:space="preserve">Melee Combat in Unity – </w:t>
       </w:r>
       <w:proofErr w:type="spellStart"/>
       <w:r>
@@ -1064,57 +1072,62 @@
     </w:p>
     <w:p>
       <w:pPr>
-        <w:pStyle w:val="ListParagraph"/>
-        <w:numPr>
-          <w:ilvl w:val="0"/>
-          <w:numId w:val="1"/>
-        </w:numPr>
-        <w:rPr>
-          <w:rFonts w:ascii="Times New Roman" w:hAnsi="Times New Roman" w:cs="Times New Roman"/>
-          <w:sz w:val="24"/>
-          <w:szCs w:val="24"/>
-        </w:rPr>
-      </w:pPr>
-      <w:r>
-        <w:rPr>
-          <w:rFonts w:ascii="Times New Roman" w:hAnsi="Times New Roman" w:cs="Times New Roman"/>
-          <w:sz w:val="24"/>
-          <w:szCs w:val="24"/>
-        </w:rPr>
-        <w:t>https://www.youtube.com/watch?v=BLfNP4Sc_iA</w:t>
-      </w:r>
-    </w:p>
-    <w:p>
-      <w:pPr>
-        <w:rPr>
-          <w:rFonts w:ascii="Times New Roman" w:hAnsi="Times New Roman" w:cs="Times New Roman"/>
-          <w:sz w:val="24"/>
-          <w:szCs w:val="24"/>
-        </w:rPr>
-      </w:pPr>
-      <w:r>
-        <w:rPr>
-          <w:rFonts w:ascii="Times New Roman" w:hAnsi="Times New Roman" w:cs="Times New Roman"/>
-          <w:sz w:val="24"/>
-          <w:szCs w:val="24"/>
-        </w:rPr>
-        <w:t xml:space="preserve">Melee Combat in Unity </w:t>
-      </w:r>
-      <w:r>
-        <w:rPr>
-          <w:rFonts w:ascii="Times New Roman" w:hAnsi="Times New Roman" w:cs="Times New Roman"/>
-          <w:sz w:val="24"/>
-          <w:szCs w:val="24"/>
-        </w:rPr>
-        <w:t>–</w:t>
-      </w:r>
-      <w:r>
-        <w:rPr>
-          <w:rFonts w:ascii="Times New Roman" w:hAnsi="Times New Roman" w:cs="Times New Roman"/>
-          <w:sz w:val="24"/>
-          <w:szCs w:val="24"/>
-        </w:rPr>
-        <w:t xml:space="preserve"> </w:t>
+        <w:rPr>
+          <w:rFonts w:ascii="Times New Roman" w:hAnsi="Times New Roman" w:cs="Times New Roman"/>
+          <w:sz w:val="24"/>
+          <w:szCs w:val="24"/>
+        </w:rPr>
+      </w:pPr>
+      <w:r>
+        <w:rPr>
+          <w:rFonts w:ascii="Times New Roman" w:hAnsi="Times New Roman" w:cs="Times New Roman"/>
+          <w:sz w:val="24"/>
+          <w:szCs w:val="24"/>
+        </w:rPr>
+        <w:t>-</w:t>
+      </w:r>
+      <w:r>
+        <w:rPr>
+          <w:rFonts w:ascii="Times New Roman" w:hAnsi="Times New Roman" w:cs="Times New Roman"/>
+          <w:sz w:val="24"/>
+          <w:szCs w:val="24"/>
+        </w:rPr>
+        <w:tab/>
+        <w:t>https://youtu.be/sPiVz1k-fEs?si=XVAKVmAYGULE6nAK</w:t>
+      </w:r>
+    </w:p>
+    <w:p>
+      <w:pPr>
+        <w:rPr>
+          <w:rFonts w:ascii="Times New Roman" w:hAnsi="Times New Roman" w:cs="Times New Roman"/>
+          <w:sz w:val="24"/>
+          <w:szCs w:val="24"/>
+        </w:rPr>
+      </w:pPr>
+      <w:r>
+        <w:rPr>
+          <w:rFonts w:ascii="Times New Roman" w:hAnsi="Times New Roman" w:cs="Times New Roman"/>
+          <w:sz w:val="24"/>
+          <w:szCs w:val="24"/>
+        </w:rPr>
+        <w:t>-------------------------------------------------------------</w:t>
+      </w:r>
+    </w:p>
+    <w:p>
+      <w:pPr>
+        <w:rPr>
+          <w:rFonts w:ascii="Times New Roman" w:hAnsi="Times New Roman" w:cs="Times New Roman"/>
+          <w:sz w:val="24"/>
+          <w:szCs w:val="24"/>
+        </w:rPr>
+      </w:pPr>
+      <w:r>
+        <w:rPr>
+          <w:rFonts w:ascii="Times New Roman" w:hAnsi="Times New Roman" w:cs="Times New Roman"/>
+          <w:sz w:val="24"/>
+          <w:szCs w:val="24"/>
+        </w:rPr>
+        <w:t>Unity Health and Damage System - Combat Tutorial(</w:t>
       </w:r>
       <w:proofErr w:type="spellStart"/>
       <w:r>
@@ -1123,47 +1136,73 @@
           <w:sz w:val="24"/>
           <w:szCs w:val="24"/>
         </w:rPr>
-        <w:t>Brackeys</w:t>
+        <w:t>VRoid</w:t>
       </w:r>
       <w:proofErr w:type="spellEnd"/>
-    </w:p>
-    <w:p>
-      <w:pPr>
-        <w:pStyle w:val="ListParagraph"/>
-        <w:numPr>
-          <w:ilvl w:val="0"/>
-          <w:numId w:val="1"/>
-        </w:numPr>
-        <w:rPr>
-          <w:rFonts w:ascii="Times New Roman" w:hAnsi="Times New Roman" w:cs="Times New Roman"/>
-          <w:sz w:val="24"/>
-          <w:szCs w:val="24"/>
-        </w:rPr>
-      </w:pPr>
-      <w:r>
-        <w:rPr>
-          <w:rFonts w:ascii="Times New Roman" w:hAnsi="Times New Roman" w:cs="Times New Roman"/>
-          <w:sz w:val="24"/>
-          <w:szCs w:val="24"/>
-        </w:rPr>
-        <w:t>https://youtu.be/sPiVz1k-fEs?si=XVAKVmAYGULE6nAK</w:t>
-      </w:r>
-    </w:p>
-    <w:p>
-      <w:pPr>
-        <w:rPr>
-          <w:rFonts w:ascii="Times New Roman" w:hAnsi="Times New Roman" w:cs="Times New Roman"/>
-          <w:b/>
-          <w:bCs/>
-          <w:sz w:val="24"/>
-          <w:szCs w:val="24"/>
-        </w:rPr>
-      </w:pPr>
-      <w:r>
-        <w:rPr>
-          <w:rFonts w:ascii="Times New Roman" w:hAnsi="Times New Roman" w:cs="Times New Roman"/>
-          <w:b/>
-          <w:bCs/>
+      <w:r>
+        <w:rPr>
+          <w:rFonts w:ascii="Times New Roman" w:hAnsi="Times New Roman" w:cs="Times New Roman"/>
+          <w:sz w:val="24"/>
+          <w:szCs w:val="24"/>
+        </w:rPr>
+        <w:t xml:space="preserve">) - </w:t>
+      </w:r>
+      <w:proofErr w:type="spellStart"/>
+      <w:r>
+        <w:rPr>
+          <w:rFonts w:ascii="Times New Roman" w:hAnsi="Times New Roman" w:cs="Times New Roman"/>
+          <w:sz w:val="24"/>
+          <w:szCs w:val="24"/>
+        </w:rPr>
+        <w:t>ReForge</w:t>
+      </w:r>
+      <w:proofErr w:type="spellEnd"/>
+      <w:r>
+        <w:rPr>
+          <w:rFonts w:ascii="Times New Roman" w:hAnsi="Times New Roman" w:cs="Times New Roman"/>
+          <w:sz w:val="24"/>
+          <w:szCs w:val="24"/>
+        </w:rPr>
+        <w:t xml:space="preserve"> Mode</w:t>
+      </w:r>
+    </w:p>
+    <w:p>
+      <w:pPr>
+        <w:rPr>
+          <w:rFonts w:ascii="Times New Roman" w:hAnsi="Times New Roman" w:cs="Times New Roman"/>
+          <w:sz w:val="24"/>
+          <w:szCs w:val="24"/>
+        </w:rPr>
+      </w:pPr>
+      <w:r>
+        <w:rPr>
+          <w:rFonts w:ascii="Times New Roman" w:hAnsi="Times New Roman" w:cs="Times New Roman"/>
+          <w:sz w:val="24"/>
+          <w:szCs w:val="24"/>
+        </w:rPr>
+        <w:t>-</w:t>
+      </w:r>
+      <w:r>
+        <w:rPr>
+          <w:rFonts w:ascii="Times New Roman" w:hAnsi="Times New Roman" w:cs="Times New Roman"/>
+          <w:sz w:val="24"/>
+          <w:szCs w:val="24"/>
+        </w:rPr>
+        <w:tab/>
+        <w:t>https://youtu.be/NHuoiGtiZ7M?si=9uOkSpICIPH8VnFH</w:t>
+      </w:r>
+    </w:p>
+    <w:p>
+      <w:pPr>
+        <w:rPr>
+          <w:rFonts w:ascii="Times New Roman" w:hAnsi="Times New Roman" w:cs="Times New Roman"/>
+          <w:sz w:val="24"/>
+          <w:szCs w:val="24"/>
+        </w:rPr>
+      </w:pPr>
+      <w:r>
+        <w:rPr>
+          <w:rFonts w:ascii="Times New Roman" w:hAnsi="Times New Roman" w:cs="Times New Roman"/>
           <w:sz w:val="24"/>
           <w:szCs w:val="24"/>
         </w:rPr>
@@ -1184,7 +1223,137 @@
           <w:sz w:val="24"/>
           <w:szCs w:val="24"/>
         </w:rPr>
-        <w:t>Unity Health and Damage System - Combat Tutorial(</w:t>
+        <w:lastRenderedPageBreak/>
+        <w:t>How to use UI Slider to change the volume of Audio Sources across scenes - Unity Tutorial - 2019</w:t>
+      </w:r>
+    </w:p>
+    <w:p>
+      <w:pPr>
+        <w:rPr>
+          <w:rFonts w:ascii="Times New Roman" w:hAnsi="Times New Roman" w:cs="Times New Roman"/>
+          <w:sz w:val="24"/>
+          <w:szCs w:val="24"/>
+        </w:rPr>
+      </w:pPr>
+      <w:r>
+        <w:rPr>
+          <w:rFonts w:ascii="Times New Roman" w:hAnsi="Times New Roman" w:cs="Times New Roman"/>
+          <w:sz w:val="24"/>
+          <w:szCs w:val="24"/>
+        </w:rPr>
+        <w:t>-</w:t>
+      </w:r>
+      <w:r>
+        <w:rPr>
+          <w:rFonts w:ascii="Times New Roman" w:hAnsi="Times New Roman" w:cs="Times New Roman"/>
+          <w:sz w:val="24"/>
+          <w:szCs w:val="24"/>
+        </w:rPr>
+        <w:tab/>
+        <w:t>https://youtu.be/9ROolmPSC70?si=rFbkYqSsPqwH3-CF</w:t>
+      </w:r>
+    </w:p>
+    <w:p>
+      <w:pPr>
+        <w:rPr>
+          <w:rFonts w:ascii="Times New Roman" w:hAnsi="Times New Roman" w:cs="Times New Roman"/>
+          <w:sz w:val="24"/>
+          <w:szCs w:val="24"/>
+        </w:rPr>
+      </w:pPr>
+      <w:r>
+        <w:rPr>
+          <w:rFonts w:ascii="Times New Roman" w:hAnsi="Times New Roman" w:cs="Times New Roman"/>
+          <w:sz w:val="24"/>
+          <w:szCs w:val="24"/>
+        </w:rPr>
+        <w:t>-------------------------------------------------------------</w:t>
+      </w:r>
+    </w:p>
+    <w:p>
+      <w:pPr>
+        <w:rPr>
+          <w:rFonts w:ascii="Times New Roman" w:hAnsi="Times New Roman" w:cs="Times New Roman"/>
+          <w:sz w:val="24"/>
+          <w:szCs w:val="24"/>
+        </w:rPr>
+      </w:pPr>
+    </w:p>
+    <w:p>
+      <w:pPr>
+        <w:rPr>
+          <w:rFonts w:ascii="Times New Roman" w:hAnsi="Times New Roman" w:cs="Times New Roman"/>
+          <w:sz w:val="24"/>
+          <w:szCs w:val="24"/>
+        </w:rPr>
+      </w:pPr>
+    </w:p>
+    <w:p>
+      <w:pPr>
+        <w:rPr>
+          <w:rFonts w:ascii="Times New Roman" w:hAnsi="Times New Roman" w:cs="Times New Roman"/>
+          <w:sz w:val="24"/>
+          <w:szCs w:val="24"/>
+        </w:rPr>
+      </w:pPr>
+      <w:r>
+        <w:rPr>
+          <w:rFonts w:ascii="Times New Roman" w:hAnsi="Times New Roman" w:cs="Times New Roman"/>
+          <w:sz w:val="24"/>
+          <w:szCs w:val="24"/>
+        </w:rPr>
+        <w:t>**-- AI Prompts to Help Learn C# Coding --**</w:t>
+      </w:r>
+    </w:p>
+    <w:p>
+      <w:pPr>
+        <w:rPr>
+          <w:rFonts w:ascii="Times New Roman" w:hAnsi="Times New Roman" w:cs="Times New Roman"/>
+          <w:sz w:val="24"/>
+          <w:szCs w:val="24"/>
+        </w:rPr>
+      </w:pPr>
+      <w:r>
+        <w:rPr>
+          <w:rFonts w:ascii="Times New Roman" w:hAnsi="Times New Roman" w:cs="Times New Roman"/>
+          <w:sz w:val="24"/>
+          <w:szCs w:val="24"/>
+        </w:rPr>
+        <w:t>-------------------------------------------------------------</w:t>
+      </w:r>
+    </w:p>
+    <w:p>
+      <w:pPr>
+        <w:rPr>
+          <w:rFonts w:ascii="Times New Roman" w:hAnsi="Times New Roman" w:cs="Times New Roman"/>
+          <w:sz w:val="24"/>
+          <w:szCs w:val="24"/>
+        </w:rPr>
+      </w:pPr>
+      <w:r>
+        <w:rPr>
+          <w:rFonts w:ascii="Times New Roman" w:hAnsi="Times New Roman" w:cs="Times New Roman"/>
+          <w:sz w:val="24"/>
+          <w:szCs w:val="24"/>
+        </w:rPr>
+        <w:t xml:space="preserve">- Asked to help lock player movement when blocking. Taught me about constraints. </w:t>
+      </w:r>
+    </w:p>
+    <w:p>
+      <w:pPr>
+        <w:rPr>
+          <w:rFonts w:ascii="Times New Roman" w:hAnsi="Times New Roman" w:cs="Times New Roman"/>
+          <w:sz w:val="24"/>
+          <w:szCs w:val="24"/>
+        </w:rPr>
+      </w:pPr>
+      <w:r>
+        <w:rPr>
+          <w:rFonts w:ascii="Times New Roman" w:hAnsi="Times New Roman" w:cs="Times New Roman"/>
+          <w:sz w:val="24"/>
+          <w:szCs w:val="24"/>
+        </w:rPr>
+        <w:t xml:space="preserve">- Asked to help set up animations properly. Taught me how to use </w:t>
       </w:r>
       <w:proofErr w:type="spellStart"/>
       <w:r>
@@ -1193,7 +1362,7 @@
           <w:sz w:val="24"/>
           <w:szCs w:val="24"/>
         </w:rPr>
-        <w:t>VRoid</w:t>
+        <w:t>AnimatorStateInfo</w:t>
       </w:r>
       <w:proofErr w:type="spellEnd"/>
       <w:r>
@@ -1202,7 +1371,24 @@
           <w:sz w:val="24"/>
           <w:szCs w:val="24"/>
         </w:rPr>
-        <w:t xml:space="preserve">) - </w:t>
+        <w:t>.</w:t>
+      </w:r>
+    </w:p>
+    <w:p>
+      <w:pPr>
+        <w:rPr>
+          <w:rFonts w:ascii="Times New Roman" w:hAnsi="Times New Roman" w:cs="Times New Roman"/>
+          <w:sz w:val="24"/>
+          <w:szCs w:val="24"/>
+        </w:rPr>
+      </w:pPr>
+      <w:r>
+        <w:rPr>
+          <w:rFonts w:ascii="Times New Roman" w:hAnsi="Times New Roman" w:cs="Times New Roman"/>
+          <w:sz w:val="24"/>
+          <w:szCs w:val="24"/>
+        </w:rPr>
+        <w:t xml:space="preserve">- Asked to help set up cooldowns and timers for animations. Taught me how to use </w:t>
       </w:r>
       <w:proofErr w:type="spellStart"/>
       <w:r>
@@ -1211,7 +1397,7 @@
           <w:sz w:val="24"/>
           <w:szCs w:val="24"/>
         </w:rPr>
-        <w:t>ReForge</w:t>
+        <w:t>Time.deltaTime</w:t>
       </w:r>
       <w:proofErr w:type="spellEnd"/>
       <w:r>
@@ -1220,29 +1406,24 @@
           <w:sz w:val="24"/>
           <w:szCs w:val="24"/>
         </w:rPr>
-        <w:t xml:space="preserve"> Mode</w:t>
-      </w:r>
-    </w:p>
-    <w:p>
-      <w:pPr>
-        <w:pStyle w:val="ListParagraph"/>
-        <w:numPr>
-          <w:ilvl w:val="0"/>
-          <w:numId w:val="1"/>
-        </w:numPr>
-        <w:rPr>
-          <w:rFonts w:ascii="Times New Roman" w:hAnsi="Times New Roman" w:cs="Times New Roman"/>
-          <w:sz w:val="24"/>
-          <w:szCs w:val="24"/>
-        </w:rPr>
-      </w:pPr>
-      <w:r>
-        <w:rPr>
-          <w:rFonts w:ascii="Times New Roman" w:hAnsi="Times New Roman" w:cs="Times New Roman"/>
-          <w:sz w:val="24"/>
-          <w:szCs w:val="24"/>
-        </w:rPr>
-        <w:t>https://youtu.be/NHuoiGtiZ7M?si=9uOkSpICIPH8VnFH</w:t>
+        <w:t xml:space="preserve"> to set up blocking cooldown for enemy.</w:t>
+      </w:r>
+    </w:p>
+    <w:p>
+      <w:pPr>
+        <w:rPr>
+          <w:rFonts w:ascii="Times New Roman" w:hAnsi="Times New Roman" w:cs="Times New Roman"/>
+          <w:sz w:val="24"/>
+          <w:szCs w:val="24"/>
+        </w:rPr>
+      </w:pPr>
+      <w:r>
+        <w:rPr>
+          <w:rFonts w:ascii="Times New Roman" w:hAnsi="Times New Roman" w:cs="Times New Roman"/>
+          <w:sz w:val="24"/>
+          <w:szCs w:val="24"/>
+        </w:rPr>
+        <w:t>-------------------------------------------------------------</w:t>
       </w:r>
     </w:p>
     <w:sectPr>

</xml_diff>